<commit_message>
Added finished designed patterns
</commit_message>
<xml_diff>
--- a/Document/App_Framework_DesignPattern_Checklist.docx
+++ b/Document/App_Framework_DesignPattern_Checklist.docx
@@ -4,7 +4,7 @@
   <w:body>
     <w:p>
       <w:pPr>
-        <w:pStyle w:val="Title"/>
+        <w:pStyle w:val="a3"/>
         <w:jc w:val="center"/>
       </w:pPr>
       <w:r>
@@ -16,7 +16,7 @@
     </w:p>
     <w:tbl>
       <w:tblPr>
-        <w:tblStyle w:val="TableGrid"/>
+        <w:tblStyle w:val="a5"/>
         <w:tblW w:w="9779" w:type="dxa"/>
         <w:jc w:val="center"/>
         <w:tblLayout w:type="fixed"/>
@@ -473,6 +473,12 @@
             <w:pPr>
               <w:jc w:val="center"/>
             </w:pPr>
+            <w:r>
+              <w:rPr>
+                <w:b/>
+              </w:rPr>
+              <w:t>√</w:t>
+            </w:r>
           </w:p>
         </w:tc>
         <w:tc>
@@ -483,6 +489,12 @@
             <w:pPr>
               <w:jc w:val="center"/>
             </w:pPr>
+            <w:r>
+              <w:rPr>
+                <w:b/>
+              </w:rPr>
+              <w:t>√</w:t>
+            </w:r>
           </w:p>
         </w:tc>
       </w:tr>
@@ -639,6 +651,12 @@
             <w:pPr>
               <w:jc w:val="center"/>
             </w:pPr>
+            <w:r>
+              <w:rPr>
+                <w:b/>
+              </w:rPr>
+              <w:t>√</w:t>
+            </w:r>
           </w:p>
         </w:tc>
         <w:tc>
@@ -724,6 +742,12 @@
             <w:pPr>
               <w:jc w:val="center"/>
             </w:pPr>
+            <w:r>
+              <w:rPr>
+                <w:b/>
+              </w:rPr>
+              <w:t>√</w:t>
+            </w:r>
           </w:p>
         </w:tc>
         <w:tc>
@@ -900,6 +924,12 @@
             <w:pPr>
               <w:jc w:val="center"/>
             </w:pPr>
+            <w:r>
+              <w:rPr>
+                <w:b/>
+              </w:rPr>
+              <w:t>√</w:t>
+            </w:r>
           </w:p>
         </w:tc>
       </w:tr>
@@ -1069,6 +1099,12 @@
             <w:pPr>
               <w:jc w:val="center"/>
             </w:pPr>
+            <w:r>
+              <w:rPr>
+                <w:b/>
+              </w:rPr>
+              <w:t>√</w:t>
+            </w:r>
           </w:p>
         </w:tc>
         <w:tc>
@@ -1239,6 +1275,12 @@
             <w:pPr>
               <w:jc w:val="center"/>
             </w:pPr>
+            <w:r>
+              <w:rPr>
+                <w:b/>
+              </w:rPr>
+              <w:t>√</w:t>
+            </w:r>
           </w:p>
         </w:tc>
         <w:tc>
@@ -1390,8 +1432,6 @@
             <w:pPr>
               <w:jc w:val="center"/>
             </w:pPr>
-            <w:bookmarkStart w:id="0" w:name="_GoBack"/>
-            <w:bookmarkEnd w:id="0"/>
           </w:p>
         </w:tc>
         <w:tc>
@@ -1412,8 +1452,16 @@
             <w:pPr>
               <w:jc w:val="center"/>
             </w:pPr>
-          </w:p>
-        </w:tc>
+            <w:r>
+              <w:rPr>
+                <w:b/>
+              </w:rPr>
+              <w:t>√</w:t>
+            </w:r>
+          </w:p>
+        </w:tc>
+        <w:bookmarkStart w:id="0" w:name="_GoBack"/>
+        <w:bookmarkEnd w:id="0"/>
       </w:tr>
       <w:tr>
         <w:trPr>
@@ -1630,6 +1678,12 @@
             <w:pPr>
               <w:jc w:val="center"/>
             </w:pPr>
+            <w:r>
+              <w:rPr>
+                <w:b/>
+              </w:rPr>
+              <w:t>√</w:t>
+            </w:r>
           </w:p>
         </w:tc>
         <w:tc>
@@ -1640,6 +1694,12 @@
             <w:pPr>
               <w:jc w:val="center"/>
             </w:pPr>
+            <w:r>
+              <w:rPr>
+                <w:b/>
+              </w:rPr>
+              <w:t>√</w:t>
+            </w:r>
           </w:p>
         </w:tc>
       </w:tr>
@@ -1706,6 +1766,12 @@
             <w:pPr>
               <w:jc w:val="center"/>
             </w:pPr>
+            <w:r>
+              <w:rPr>
+                <w:b/>
+              </w:rPr>
+              <w:t>√</w:t>
+            </w:r>
           </w:p>
         </w:tc>
         <w:tc>
@@ -1796,6 +1862,12 @@
             <w:pPr>
               <w:jc w:val="center"/>
             </w:pPr>
+            <w:r>
+              <w:rPr>
+                <w:b/>
+              </w:rPr>
+              <w:t>√</w:t>
+            </w:r>
           </w:p>
         </w:tc>
         <w:tc>
@@ -1977,6 +2049,12 @@
             <w:pPr>
               <w:jc w:val="center"/>
             </w:pPr>
+            <w:r>
+              <w:rPr>
+                <w:b/>
+              </w:rPr>
+              <w:t>√</w:t>
+            </w:r>
           </w:p>
         </w:tc>
       </w:tr>
@@ -2214,6 +2292,12 @@
             <w:pPr>
               <w:jc w:val="center"/>
             </w:pPr>
+            <w:r>
+              <w:rPr>
+                <w:b/>
+              </w:rPr>
+              <w:t>√</w:t>
+            </w:r>
           </w:p>
         </w:tc>
       </w:tr>
@@ -2699,20 +2783,19 @@
     <w:lsdException w:name="Hashtag" w:semiHidden="1" w:unhideWhenUsed="1"/>
     <w:lsdException w:name="Unresolved Mention" w:semiHidden="1" w:unhideWhenUsed="1"/>
   </w:latentStyles>
-  <w:style w:type="paragraph" w:default="1" w:styleId="Normal">
+  <w:style w:type="paragraph" w:default="1" w:styleId="a">
     <w:name w:val="Normal"/>
     <w:qFormat/>
     <w:rPr>
       <w:noProof/>
     </w:rPr>
   </w:style>
-  <w:style w:type="character" w:default="1" w:styleId="DefaultParagraphFont">
+  <w:style w:type="character" w:default="1" w:styleId="a0">
     <w:name w:val="Default Paragraph Font"/>
     <w:uiPriority w:val="1"/>
-    <w:semiHidden/>
     <w:unhideWhenUsed/>
   </w:style>
-  <w:style w:type="table" w:default="1" w:styleId="TableNormal">
+  <w:style w:type="table" w:default="1" w:styleId="a1">
     <w:name w:val="Normal Table"/>
     <w:uiPriority w:val="99"/>
     <w:semiHidden/>
@@ -2727,17 +2810,17 @@
       </w:tblCellMar>
     </w:tblPr>
   </w:style>
-  <w:style w:type="numbering" w:default="1" w:styleId="NoList">
+  <w:style w:type="numbering" w:default="1" w:styleId="a2">
     <w:name w:val="No List"/>
     <w:uiPriority w:val="99"/>
     <w:semiHidden/>
     <w:unhideWhenUsed/>
   </w:style>
-  <w:style w:type="paragraph" w:styleId="Title">
+  <w:style w:type="paragraph" w:styleId="a3">
     <w:name w:val="Title"/>
-    <w:basedOn w:val="Normal"/>
-    <w:next w:val="Normal"/>
-    <w:link w:val="TitleChar"/>
+    <w:basedOn w:val="a"/>
+    <w:next w:val="a"/>
+    <w:link w:val="a4"/>
     <w:uiPriority w:val="10"/>
     <w:qFormat/>
     <w:rsid w:val="003E44A7"/>
@@ -2753,10 +2836,10 @@
       <w:szCs w:val="56"/>
     </w:rPr>
   </w:style>
-  <w:style w:type="character" w:customStyle="1" w:styleId="TitleChar">
-    <w:name w:val="Title Char"/>
-    <w:basedOn w:val="DefaultParagraphFont"/>
-    <w:link w:val="Title"/>
+  <w:style w:type="character" w:customStyle="1" w:styleId="a4">
+    <w:name w:val="标题 字符"/>
+    <w:basedOn w:val="a0"/>
+    <w:link w:val="a3"/>
     <w:uiPriority w:val="10"/>
     <w:rsid w:val="003E44A7"/>
     <w:rPr>
@@ -2768,9 +2851,9 @@
       <w:szCs w:val="56"/>
     </w:rPr>
   </w:style>
-  <w:style w:type="table" w:styleId="TableGrid">
+  <w:style w:type="table" w:styleId="a5">
     <w:name w:val="Table Grid"/>
-    <w:basedOn w:val="TableNormal"/>
+    <w:basedOn w:val="a1"/>
     <w:uiPriority w:val="39"/>
     <w:rsid w:val="00900A51"/>
     <w:pPr>

</xml_diff>